<commit_message>
Working on adding checkbox for each row
</commit_message>
<xml_diff>
--- a/Tasks List For Current Personal Sprint.docx
+++ b/Tasks List For Current Personal Sprint.docx
@@ -1,6 +1,6 @@
 
 <file path=word/document.xml><?xml version="1.0" encoding="utf-8"?>
-<w:document xmlns:wpc="http://schemas.microsoft.com/office/word/2010/wordprocessingCanvas" xmlns:mc="http://schemas.openxmlformats.org/markup-compatibility/2006" xmlns:o="urn:schemas-microsoft-com:office:office" xmlns:r="http://schemas.openxmlformats.org/officeDocument/2006/relationships" xmlns:m="http://schemas.openxmlformats.org/officeDocument/2006/math" xmlns:v="urn:schemas-microsoft-com:vml" xmlns:wp14="http://schemas.microsoft.com/office/word/2010/wordprocessingDrawing" xmlns:wp="http://schemas.openxmlformats.org/drawingml/2006/wordprocessingDrawing" xmlns:w10="urn:schemas-microsoft-com:office:word" xmlns:w="http://schemas.openxmlformats.org/wordprocessingml/2006/main" xmlns:w14="http://schemas.microsoft.com/office/word/2010/wordml" xmlns:w15="http://schemas.microsoft.com/office/word/2012/wordml" xmlns:wpg="http://schemas.microsoft.com/office/word/2010/wordprocessingGroup" xmlns:wpi="http://schemas.microsoft.com/office/word/2010/wordprocessingInk" xmlns:wne="http://schemas.microsoft.com/office/word/2006/wordml" xmlns:wps="http://schemas.microsoft.com/office/word/2010/wordprocessingShape" mc:Ignorable="w14 w15 wp14">
+<w:document xmlns:wpc="http://schemas.microsoft.com/office/word/2010/wordprocessingCanvas" xmlns:cx="http://schemas.microsoft.com/office/drawing/2014/chartex" xmlns:cx1="http://schemas.microsoft.com/office/drawing/2015/9/8/chartex" xmlns:cx2="http://schemas.microsoft.com/office/drawing/2015/10/21/chartex" xmlns:cx3="http://schemas.microsoft.com/office/drawing/2016/5/9/chartex" xmlns:cx4="http://schemas.microsoft.com/office/drawing/2016/5/10/chartex" xmlns:cx5="http://schemas.microsoft.com/office/drawing/2016/5/11/chartex" xmlns:cx6="http://schemas.microsoft.com/office/drawing/2016/5/12/chartex" xmlns:cx7="http://schemas.microsoft.com/office/drawing/2016/5/13/chartex" xmlns:cx8="http://schemas.microsoft.com/office/drawing/2016/5/14/chartex" xmlns:mc="http://schemas.openxmlformats.org/markup-compatibility/2006" xmlns:aink="http://schemas.microsoft.com/office/drawing/2016/ink" xmlns:am3d="http://schemas.microsoft.com/office/drawing/2017/model3d" xmlns:o="urn:schemas-microsoft-com:office:office" xmlns:r="http://schemas.openxmlformats.org/officeDocument/2006/relationships" xmlns:m="http://schemas.openxmlformats.org/officeDocument/2006/math" xmlns:v="urn:schemas-microsoft-com:vml" xmlns:wp14="http://schemas.microsoft.com/office/word/2010/wordprocessingDrawing" xmlns:wp="http://schemas.openxmlformats.org/drawingml/2006/wordprocessingDrawing" xmlns:w10="urn:schemas-microsoft-com:office:word" xmlns:w="http://schemas.openxmlformats.org/wordprocessingml/2006/main" xmlns:w14="http://schemas.microsoft.com/office/word/2010/wordml" xmlns:w15="http://schemas.microsoft.com/office/word/2012/wordml" xmlns:w16cid="http://schemas.microsoft.com/office/word/2016/wordml/cid" xmlns:w16se="http://schemas.microsoft.com/office/word/2015/wordml/symex" xmlns:wpg="http://schemas.microsoft.com/office/word/2010/wordprocessingGroup" xmlns:wpi="http://schemas.microsoft.com/office/word/2010/wordprocessingInk" xmlns:wne="http://schemas.microsoft.com/office/word/2006/wordml" xmlns:wps="http://schemas.microsoft.com/office/word/2010/wordprocessingShape" mc:Ignorable="w14 w15 w16se w16cid wp14">
   <w:body>
     <w:p>
       <w:pPr>
@@ -493,9 +493,15 @@
           <w:p>
             <w:pPr>
               <w:jc w:val="center"/>
+              <w:rPr>
+                <w:strike/>
+              </w:rPr>
             </w:pPr>
             <w:r>
-              <w:t>Open</w:t>
+              <w:rPr>
+                <w:strike/>
+              </w:rPr>
+              <w:t>CLosed</w:t>
             </w:r>
           </w:p>
         </w:tc>
@@ -506,8 +512,14 @@
           <w:p>
             <w:pPr>
               <w:jc w:val="center"/>
+              <w:rPr>
+                <w:strike/>
+              </w:rPr>
             </w:pPr>
             <w:r>
+              <w:rPr>
+                <w:strike/>
+              </w:rPr>
               <w:t>Talk to Loan Agents</w:t>
             </w:r>
           </w:p>
@@ -519,8 +531,14 @@
           <w:p>
             <w:pPr>
               <w:jc w:val="center"/>
+              <w:rPr>
+                <w:strike/>
+              </w:rPr>
             </w:pPr>
             <w:r>
+              <w:rPr>
+                <w:strike/>
+              </w:rPr>
               <w:t>Current</w:t>
             </w:r>
           </w:p>
@@ -532,8 +550,14 @@
           <w:p>
             <w:pPr>
               <w:jc w:val="center"/>
+              <w:rPr>
+                <w:strike/>
+              </w:rPr>
             </w:pPr>
             <w:r>
+              <w:rPr>
+                <w:strike/>
+              </w:rPr>
               <w:t>1</w:t>
             </w:r>
           </w:p>
@@ -545,12 +569,16 @@
           <w:p>
             <w:pPr>
               <w:jc w:val="center"/>
+              <w:rPr>
+                <w:strike/>
+              </w:rPr>
             </w:pPr>
             <w:r>
-              <w:t>Talk to Jieming and Lynn introduced by Kelly</w:t>
+              <w:rPr>
+                <w:strike/>
+              </w:rPr>
+              <w:t>Talk to Jieming introduced by Kelly</w:t>
             </w:r>
-            <w:bookmarkStart w:id="0" w:name="_GoBack"/>
-            <w:bookmarkEnd w:id="0"/>
           </w:p>
         </w:tc>
       </w:tr>
@@ -624,6 +652,75 @@
           </w:p>
         </w:tc>
       </w:tr>
+      <w:tr>
+        <w:tc>
+          <w:tcPr>
+            <w:tcW w:w="1513" w:type="dxa"/>
+          </w:tcPr>
+          <w:p>
+            <w:pPr>
+              <w:jc w:val="center"/>
+            </w:pPr>
+            <w:r>
+              <w:t>Open</w:t>
+            </w:r>
+            <w:bookmarkStart w:id="0" w:name="_GoBack"/>
+            <w:bookmarkEnd w:id="0"/>
+          </w:p>
+        </w:tc>
+        <w:tc>
+          <w:tcPr>
+            <w:tcW w:w="2478" w:type="dxa"/>
+          </w:tcPr>
+          <w:p>
+            <w:pPr>
+              <w:jc w:val="center"/>
+            </w:pPr>
+            <w:r>
+              <w:t>Get a new credit card</w:t>
+            </w:r>
+          </w:p>
+        </w:tc>
+        <w:tc>
+          <w:tcPr>
+            <w:tcW w:w="2780" w:type="dxa"/>
+          </w:tcPr>
+          <w:p>
+            <w:pPr>
+              <w:jc w:val="center"/>
+            </w:pPr>
+            <w:r>
+              <w:t>Current</w:t>
+            </w:r>
+          </w:p>
+        </w:tc>
+        <w:tc>
+          <w:tcPr>
+            <w:tcW w:w="3124" w:type="dxa"/>
+          </w:tcPr>
+          <w:p>
+            <w:pPr>
+              <w:jc w:val="center"/>
+            </w:pPr>
+            <w:r>
+              <w:t>3</w:t>
+            </w:r>
+          </w:p>
+        </w:tc>
+        <w:tc>
+          <w:tcPr>
+            <w:tcW w:w="3775" w:type="dxa"/>
+          </w:tcPr>
+          <w:p>
+            <w:pPr>
+              <w:jc w:val="center"/>
+            </w:pPr>
+            <w:r>
+              <w:t>Get one credit card for each of us and prepare for pre-approval</w:t>
+            </w:r>
+          </w:p>
+        </w:tc>
+      </w:tr>
     </w:tbl>
     <w:p>
       <w:pPr>
@@ -643,7 +740,7 @@
 </file>
 
 <file path=word/endnotes.xml><?xml version="1.0" encoding="utf-8"?>
-<w:endnotes xmlns:wpc="http://schemas.microsoft.com/office/word/2010/wordprocessingCanvas" xmlns:mc="http://schemas.openxmlformats.org/markup-compatibility/2006" xmlns:o="urn:schemas-microsoft-com:office:office" xmlns:r="http://schemas.openxmlformats.org/officeDocument/2006/relationships" xmlns:m="http://schemas.openxmlformats.org/officeDocument/2006/math" xmlns:v="urn:schemas-microsoft-com:vml" xmlns:wp14="http://schemas.microsoft.com/office/word/2010/wordprocessingDrawing" xmlns:wp="http://schemas.openxmlformats.org/drawingml/2006/wordprocessingDrawing" xmlns:w10="urn:schemas-microsoft-com:office:word" xmlns:w="http://schemas.openxmlformats.org/wordprocessingml/2006/main" xmlns:w14="http://schemas.microsoft.com/office/word/2010/wordml" xmlns:w15="http://schemas.microsoft.com/office/word/2012/wordml" xmlns:wpg="http://schemas.microsoft.com/office/word/2010/wordprocessingGroup" xmlns:wpi="http://schemas.microsoft.com/office/word/2010/wordprocessingInk" xmlns:wne="http://schemas.microsoft.com/office/word/2006/wordml" xmlns:wps="http://schemas.microsoft.com/office/word/2010/wordprocessingShape" mc:Ignorable="w14 w15 wp14">
+<w:endnotes xmlns:wpc="http://schemas.microsoft.com/office/word/2010/wordprocessingCanvas" xmlns:cx="http://schemas.microsoft.com/office/drawing/2014/chartex" xmlns:cx1="http://schemas.microsoft.com/office/drawing/2015/9/8/chartex" xmlns:cx2="http://schemas.microsoft.com/office/drawing/2015/10/21/chartex" xmlns:cx3="http://schemas.microsoft.com/office/drawing/2016/5/9/chartex" xmlns:cx4="http://schemas.microsoft.com/office/drawing/2016/5/10/chartex" xmlns:cx5="http://schemas.microsoft.com/office/drawing/2016/5/11/chartex" xmlns:cx6="http://schemas.microsoft.com/office/drawing/2016/5/12/chartex" xmlns:cx7="http://schemas.microsoft.com/office/drawing/2016/5/13/chartex" xmlns:cx8="http://schemas.microsoft.com/office/drawing/2016/5/14/chartex" xmlns:mc="http://schemas.openxmlformats.org/markup-compatibility/2006" xmlns:aink="http://schemas.microsoft.com/office/drawing/2016/ink" xmlns:am3d="http://schemas.microsoft.com/office/drawing/2017/model3d" xmlns:o="urn:schemas-microsoft-com:office:office" xmlns:r="http://schemas.openxmlformats.org/officeDocument/2006/relationships" xmlns:m="http://schemas.openxmlformats.org/officeDocument/2006/math" xmlns:v="urn:schemas-microsoft-com:vml" xmlns:wp14="http://schemas.microsoft.com/office/word/2010/wordprocessingDrawing" xmlns:wp="http://schemas.openxmlformats.org/drawingml/2006/wordprocessingDrawing" xmlns:w10="urn:schemas-microsoft-com:office:word" xmlns:w="http://schemas.openxmlformats.org/wordprocessingml/2006/main" xmlns:w14="http://schemas.microsoft.com/office/word/2010/wordml" xmlns:w15="http://schemas.microsoft.com/office/word/2012/wordml" xmlns:w16cid="http://schemas.microsoft.com/office/word/2016/wordml/cid" xmlns:w16se="http://schemas.microsoft.com/office/word/2015/wordml/symex" xmlns:wpg="http://schemas.microsoft.com/office/word/2010/wordprocessingGroup" xmlns:wpi="http://schemas.microsoft.com/office/word/2010/wordprocessingInk" xmlns:wne="http://schemas.microsoft.com/office/word/2006/wordml" xmlns:wps="http://schemas.microsoft.com/office/word/2010/wordprocessingShape" mc:Ignorable="w14 w15 w16se w16cid wp14">
   <w:endnote w:type="separator" w:id="-1">
     <w:p>
       <w:pPr>
@@ -668,7 +765,7 @@
 </file>
 
 <file path=word/footer1.xml><?xml version="1.0" encoding="utf-8"?>
-<w:ftr xmlns:wpc="http://schemas.microsoft.com/office/word/2010/wordprocessingCanvas" xmlns:mc="http://schemas.openxmlformats.org/markup-compatibility/2006" xmlns:o="urn:schemas-microsoft-com:office:office" xmlns:r="http://schemas.openxmlformats.org/officeDocument/2006/relationships" xmlns:m="http://schemas.openxmlformats.org/officeDocument/2006/math" xmlns:v="urn:schemas-microsoft-com:vml" xmlns:wp14="http://schemas.microsoft.com/office/word/2010/wordprocessingDrawing" xmlns:wp="http://schemas.openxmlformats.org/drawingml/2006/wordprocessingDrawing" xmlns:w10="urn:schemas-microsoft-com:office:word" xmlns:w="http://schemas.openxmlformats.org/wordprocessingml/2006/main" xmlns:w14="http://schemas.microsoft.com/office/word/2010/wordml" xmlns:w15="http://schemas.microsoft.com/office/word/2012/wordml" xmlns:wpg="http://schemas.microsoft.com/office/word/2010/wordprocessingGroup" xmlns:wpi="http://schemas.microsoft.com/office/word/2010/wordprocessingInk" xmlns:wne="http://schemas.microsoft.com/office/word/2006/wordml" xmlns:wps="http://schemas.microsoft.com/office/word/2010/wordprocessingShape" mc:Ignorable="w14 w15 wp14">
+<w:ftr xmlns:wpc="http://schemas.microsoft.com/office/word/2010/wordprocessingCanvas" xmlns:cx="http://schemas.microsoft.com/office/drawing/2014/chartex" xmlns:cx1="http://schemas.microsoft.com/office/drawing/2015/9/8/chartex" xmlns:cx2="http://schemas.microsoft.com/office/drawing/2015/10/21/chartex" xmlns:cx3="http://schemas.microsoft.com/office/drawing/2016/5/9/chartex" xmlns:cx4="http://schemas.microsoft.com/office/drawing/2016/5/10/chartex" xmlns:cx5="http://schemas.microsoft.com/office/drawing/2016/5/11/chartex" xmlns:cx6="http://schemas.microsoft.com/office/drawing/2016/5/12/chartex" xmlns:cx7="http://schemas.microsoft.com/office/drawing/2016/5/13/chartex" xmlns:cx8="http://schemas.microsoft.com/office/drawing/2016/5/14/chartex" xmlns:mc="http://schemas.openxmlformats.org/markup-compatibility/2006" xmlns:aink="http://schemas.microsoft.com/office/drawing/2016/ink" xmlns:am3d="http://schemas.microsoft.com/office/drawing/2017/model3d" xmlns:o="urn:schemas-microsoft-com:office:office" xmlns:r="http://schemas.openxmlformats.org/officeDocument/2006/relationships" xmlns:m="http://schemas.openxmlformats.org/officeDocument/2006/math" xmlns:v="urn:schemas-microsoft-com:vml" xmlns:wp14="http://schemas.microsoft.com/office/word/2010/wordprocessingDrawing" xmlns:wp="http://schemas.openxmlformats.org/drawingml/2006/wordprocessingDrawing" xmlns:w10="urn:schemas-microsoft-com:office:word" xmlns:w="http://schemas.openxmlformats.org/wordprocessingml/2006/main" xmlns:w14="http://schemas.microsoft.com/office/word/2010/wordml" xmlns:w15="http://schemas.microsoft.com/office/word/2012/wordml" xmlns:w16cid="http://schemas.microsoft.com/office/word/2016/wordml/cid" xmlns:w16se="http://schemas.microsoft.com/office/word/2015/wordml/symex" xmlns:wpg="http://schemas.microsoft.com/office/word/2010/wordprocessingGroup" xmlns:wpi="http://schemas.microsoft.com/office/word/2010/wordprocessingInk" xmlns:wne="http://schemas.microsoft.com/office/word/2006/wordml" xmlns:wps="http://schemas.microsoft.com/office/word/2010/wordprocessingShape" mc:Ignorable="w14 w15 w16se w16cid wp14">
   <w:p>
     <w:pPr>
       <w:pStyle w:val="Footer"/>
@@ -701,7 +798,7 @@
 </file>
 
 <file path=word/footnotes.xml><?xml version="1.0" encoding="utf-8"?>
-<w:footnotes xmlns:wpc="http://schemas.microsoft.com/office/word/2010/wordprocessingCanvas" xmlns:mc="http://schemas.openxmlformats.org/markup-compatibility/2006" xmlns:o="urn:schemas-microsoft-com:office:office" xmlns:r="http://schemas.openxmlformats.org/officeDocument/2006/relationships" xmlns:m="http://schemas.openxmlformats.org/officeDocument/2006/math" xmlns:v="urn:schemas-microsoft-com:vml" xmlns:wp14="http://schemas.microsoft.com/office/word/2010/wordprocessingDrawing" xmlns:wp="http://schemas.openxmlformats.org/drawingml/2006/wordprocessingDrawing" xmlns:w10="urn:schemas-microsoft-com:office:word" xmlns:w="http://schemas.openxmlformats.org/wordprocessingml/2006/main" xmlns:w14="http://schemas.microsoft.com/office/word/2010/wordml" xmlns:w15="http://schemas.microsoft.com/office/word/2012/wordml" xmlns:wpg="http://schemas.microsoft.com/office/word/2010/wordprocessingGroup" xmlns:wpi="http://schemas.microsoft.com/office/word/2010/wordprocessingInk" xmlns:wne="http://schemas.microsoft.com/office/word/2006/wordml" xmlns:wps="http://schemas.microsoft.com/office/word/2010/wordprocessingShape" mc:Ignorable="w14 w15 wp14">
+<w:footnotes xmlns:wpc="http://schemas.microsoft.com/office/word/2010/wordprocessingCanvas" xmlns:cx="http://schemas.microsoft.com/office/drawing/2014/chartex" xmlns:cx1="http://schemas.microsoft.com/office/drawing/2015/9/8/chartex" xmlns:cx2="http://schemas.microsoft.com/office/drawing/2015/10/21/chartex" xmlns:cx3="http://schemas.microsoft.com/office/drawing/2016/5/9/chartex" xmlns:cx4="http://schemas.microsoft.com/office/drawing/2016/5/10/chartex" xmlns:cx5="http://schemas.microsoft.com/office/drawing/2016/5/11/chartex" xmlns:cx6="http://schemas.microsoft.com/office/drawing/2016/5/12/chartex" xmlns:cx7="http://schemas.microsoft.com/office/drawing/2016/5/13/chartex" xmlns:cx8="http://schemas.microsoft.com/office/drawing/2016/5/14/chartex" xmlns:mc="http://schemas.openxmlformats.org/markup-compatibility/2006" xmlns:aink="http://schemas.microsoft.com/office/drawing/2016/ink" xmlns:am3d="http://schemas.microsoft.com/office/drawing/2017/model3d" xmlns:o="urn:schemas-microsoft-com:office:office" xmlns:r="http://schemas.openxmlformats.org/officeDocument/2006/relationships" xmlns:m="http://schemas.openxmlformats.org/officeDocument/2006/math" xmlns:v="urn:schemas-microsoft-com:vml" xmlns:wp14="http://schemas.microsoft.com/office/word/2010/wordprocessingDrawing" xmlns:wp="http://schemas.openxmlformats.org/drawingml/2006/wordprocessingDrawing" xmlns:w10="urn:schemas-microsoft-com:office:word" xmlns:w="http://schemas.openxmlformats.org/wordprocessingml/2006/main" xmlns:w14="http://schemas.microsoft.com/office/word/2010/wordml" xmlns:w15="http://schemas.microsoft.com/office/word/2012/wordml" xmlns:w16cid="http://schemas.microsoft.com/office/word/2016/wordml/cid" xmlns:w16se="http://schemas.microsoft.com/office/word/2015/wordml/symex" xmlns:wpg="http://schemas.microsoft.com/office/word/2010/wordprocessingGroup" xmlns:wpi="http://schemas.microsoft.com/office/word/2010/wordprocessingInk" xmlns:wne="http://schemas.microsoft.com/office/word/2006/wordml" xmlns:wps="http://schemas.microsoft.com/office/word/2010/wordprocessingShape" mc:Ignorable="w14 w15 w16se w16cid wp14">
   <w:footnote w:type="separator" w:id="-1">
     <w:p>
       <w:pPr>
@@ -726,7 +823,7 @@
 </file>
 
 <file path=word/numbering.xml><?xml version="1.0" encoding="utf-8"?>
-<w:numbering xmlns:wpc="http://schemas.microsoft.com/office/word/2010/wordprocessingCanvas" xmlns:mc="http://schemas.openxmlformats.org/markup-compatibility/2006" xmlns:o="urn:schemas-microsoft-com:office:office" xmlns:r="http://schemas.openxmlformats.org/officeDocument/2006/relationships" xmlns:m="http://schemas.openxmlformats.org/officeDocument/2006/math" xmlns:v="urn:schemas-microsoft-com:vml" xmlns:wp14="http://schemas.microsoft.com/office/word/2010/wordprocessingDrawing" xmlns:wp="http://schemas.openxmlformats.org/drawingml/2006/wordprocessingDrawing" xmlns:w10="urn:schemas-microsoft-com:office:word" xmlns:w="http://schemas.openxmlformats.org/wordprocessingml/2006/main" xmlns:w14="http://schemas.microsoft.com/office/word/2010/wordml" xmlns:w15="http://schemas.microsoft.com/office/word/2012/wordml" xmlns:wpg="http://schemas.microsoft.com/office/word/2010/wordprocessingGroup" xmlns:wpi="http://schemas.microsoft.com/office/word/2010/wordprocessingInk" xmlns:wne="http://schemas.microsoft.com/office/word/2006/wordml" xmlns:wps="http://schemas.microsoft.com/office/word/2010/wordprocessingShape" mc:Ignorable="w14 w15 wp14">
+<w:numbering xmlns:wpc="http://schemas.microsoft.com/office/word/2010/wordprocessingCanvas" xmlns:cx="http://schemas.microsoft.com/office/drawing/2014/chartex" xmlns:cx1="http://schemas.microsoft.com/office/drawing/2015/9/8/chartex" xmlns:cx2="http://schemas.microsoft.com/office/drawing/2015/10/21/chartex" xmlns:cx3="http://schemas.microsoft.com/office/drawing/2016/5/9/chartex" xmlns:cx4="http://schemas.microsoft.com/office/drawing/2016/5/10/chartex" xmlns:cx5="http://schemas.microsoft.com/office/drawing/2016/5/11/chartex" xmlns:cx6="http://schemas.microsoft.com/office/drawing/2016/5/12/chartex" xmlns:cx7="http://schemas.microsoft.com/office/drawing/2016/5/13/chartex" xmlns:cx8="http://schemas.microsoft.com/office/drawing/2016/5/14/chartex" xmlns:mc="http://schemas.openxmlformats.org/markup-compatibility/2006" xmlns:aink="http://schemas.microsoft.com/office/drawing/2016/ink" xmlns:am3d="http://schemas.microsoft.com/office/drawing/2017/model3d" xmlns:o="urn:schemas-microsoft-com:office:office" xmlns:r="http://schemas.openxmlformats.org/officeDocument/2006/relationships" xmlns:m="http://schemas.openxmlformats.org/officeDocument/2006/math" xmlns:v="urn:schemas-microsoft-com:vml" xmlns:wp14="http://schemas.microsoft.com/office/word/2010/wordprocessingDrawing" xmlns:wp="http://schemas.openxmlformats.org/drawingml/2006/wordprocessingDrawing" xmlns:w10="urn:schemas-microsoft-com:office:word" xmlns:w="http://schemas.openxmlformats.org/wordprocessingml/2006/main" xmlns:w14="http://schemas.microsoft.com/office/word/2010/wordml" xmlns:w15="http://schemas.microsoft.com/office/word/2012/wordml" xmlns:w16cid="http://schemas.microsoft.com/office/word/2016/wordml/cid" xmlns:w16se="http://schemas.microsoft.com/office/word/2015/wordml/symex" xmlns:wpg="http://schemas.microsoft.com/office/word/2010/wordprocessingGroup" xmlns:wpi="http://schemas.microsoft.com/office/word/2010/wordprocessingInk" xmlns:wne="http://schemas.microsoft.com/office/word/2006/wordml" xmlns:wps="http://schemas.microsoft.com/office/word/2010/wordprocessingShape" mc:Ignorable="w14 w15 w16se w16cid wp14">
   <w:abstractNum w:abstractNumId="0" w15:restartNumberingAfterBreak="0">
     <w:nsid w:val="FFFFFF7C"/>
     <w:multiLevelType w:val="singleLevel"/>
@@ -956,7 +1053,7 @@
 </file>
 
 <file path=word/styles.xml><?xml version="1.0" encoding="utf-8"?>
-<w:styles xmlns:mc="http://schemas.openxmlformats.org/markup-compatibility/2006" xmlns:r="http://schemas.openxmlformats.org/officeDocument/2006/relationships" xmlns:w="http://schemas.openxmlformats.org/wordprocessingml/2006/main" xmlns:w14="http://schemas.microsoft.com/office/word/2010/wordml" xmlns:w15="http://schemas.microsoft.com/office/word/2012/wordml" mc:Ignorable="w14 w15">
+<w:styles xmlns:mc="http://schemas.openxmlformats.org/markup-compatibility/2006" xmlns:r="http://schemas.openxmlformats.org/officeDocument/2006/relationships" xmlns:w="http://schemas.openxmlformats.org/wordprocessingml/2006/main" xmlns:w14="http://schemas.microsoft.com/office/word/2010/wordml" xmlns:w15="http://schemas.microsoft.com/office/word/2012/wordml" xmlns:w16cid="http://schemas.microsoft.com/office/word/2016/wordml/cid" xmlns:w16se="http://schemas.microsoft.com/office/word/2015/wordml/symex" mc:Ignorable="w14 w15 w16se w16cid">
   <w:docDefaults>
     <w:rPrDefault>
       <w:rPr>
@@ -972,7 +1069,7 @@
       </w:pPr>
     </w:pPrDefault>
   </w:docDefaults>
-  <w:latentStyles w:defLockedState="0" w:defUIPriority="99" w:defSemiHidden="0" w:defUnhideWhenUsed="0" w:defQFormat="0" w:count="371">
+  <w:latentStyles w:defLockedState="0" w:defUIPriority="99" w:defSemiHidden="0" w:defUnhideWhenUsed="0" w:defQFormat="0" w:count="375">
     <w:lsdException w:name="Normal" w:uiPriority="0" w:qFormat="1"/>
     <w:lsdException w:name="heading 1" w:uiPriority="0" w:qFormat="1"/>
     <w:lsdException w:name="heading 2" w:semiHidden="1" w:uiPriority="0" w:unhideWhenUsed="1" w:qFormat="1"/>
@@ -1344,6 +1441,10 @@
     <w:lsdException w:name="List Table 5 Dark Accent 6" w:uiPriority="50"/>
     <w:lsdException w:name="List Table 6 Colorful Accent 6" w:uiPriority="51"/>
     <w:lsdException w:name="List Table 7 Colorful Accent 6" w:uiPriority="52"/>
+    <w:lsdException w:name="Mention" w:semiHidden="1" w:unhideWhenUsed="1"/>
+    <w:lsdException w:name="Smart Hyperlink" w:semiHidden="1" w:unhideWhenUsed="1"/>
+    <w:lsdException w:name="Hashtag" w:semiHidden="1" w:unhideWhenUsed="1"/>
+    <w:lsdException w:name="Unresolved Mention" w:semiHidden="1" w:unhideWhenUsed="1"/>
   </w:latentStyles>
   <w:style w:type="paragraph" w:default="1" w:styleId="Normal">
     <w:name w:val="Normal"/>

</xml_diff>